<commit_message>
Subida PRAC1 - UD5
</commit_message>
<xml_diff>
--- a/U5/U5_P1_PedroGarciaM_DIW.docx
+++ b/U5/U5_P1_PedroGarciaM_DIW.docx
@@ -96,6 +96,11 @@
           <w:ilvl w:val="0"/>
           <w:numId w:val="1"/>
         </w:numPr>
+        <w:rPr>
+          <w:rStyle w:val="Hipervnculo"/>
+          <w:color w:val="auto"/>
+          <w:u w:val="none"/>
+        </w:rPr>
       </w:pPr>
       <w:hyperlink r:id="rId9" w:history="1">
         <w:r>
@@ -106,6 +111,44 @@
         </w:r>
       </w:hyperlink>
     </w:p>
+    <w:p>
+      <w:pPr>
+        <w:pStyle w:val="Prrafodelista"/>
+        <w:rPr>
+          <w:rStyle w:val="Hipervnculo"/>
+          <w:color w:val="auto"/>
+          <w:u w:val="none"/>
+        </w:rPr>
+      </w:pPr>
+      <w:bookmarkStart w:id="0" w:name="_GoBack"/>
+      <w:bookmarkEnd w:id="0"/>
+    </w:p>
+    <w:p>
+      <w:pPr>
+        <w:pStyle w:val="Prrafodelista"/>
+      </w:pPr>
+      <w:r>
+        <w:t>Receta</w:t>
+      </w:r>
+    </w:p>
+    <w:p>
+      <w:pPr>
+        <w:pStyle w:val="Prrafodelista"/>
+        <w:numPr>
+          <w:ilvl w:val="0"/>
+          <w:numId w:val="2"/>
+        </w:numPr>
+      </w:pPr>
+      <w:hyperlink r:id="rId10" w:history="1">
+        <w:r>
+          <w:rPr>
+            <w:rStyle w:val="Hipervnculo"/>
+          </w:rPr>
+          <w:t>https://pgmonreal.github.io/DIW/U5/heladoArtesano.html</w:t>
+        </w:r>
+      </w:hyperlink>
+    </w:p>
+    <w:p/>
     <w:p/>
     <w:p>
       <w:r>
@@ -134,7 +177,7 @@
                     <pic:cNvPicPr/>
                   </pic:nvPicPr>
                   <pic:blipFill>
-                    <a:blip r:embed="rId10"/>
+                    <a:blip r:embed="rId11"/>
                     <a:stretch>
                       <a:fillRect/>
                     </a:stretch>
@@ -161,14 +204,7 @@
     <w:p/>
     <w:p>
       <w:r>
-        <w:lastRenderedPageBreak/>
-        <w:t xml:space="preserve">Validación </w:t>
-      </w:r>
-      <w:r>
-        <w:t>heladoArtesano</w:t>
-      </w:r>
-      <w:r>
-        <w:t>.html (Home por defecto):</w:t>
+        <w:t>Validación heladoArtesano.html (Home por defecto):</w:t>
       </w:r>
     </w:p>
     <w:p>
@@ -193,7 +229,7 @@
                     <pic:cNvPicPr/>
                   </pic:nvPicPr>
                   <pic:blipFill>
-                    <a:blip r:embed="rId11"/>
+                    <a:blip r:embed="rId12"/>
                     <a:stretch>
                       <a:fillRect/>
                     </a:stretch>
@@ -219,11 +255,9 @@
       <w:r>
         <w:t>Vuelvo a verificar la accesibilidad tras incorporar el logotipo de declaración de accesibilidad AA. Continua devolviendo 0 problemas críticos.</w:t>
       </w:r>
-      <w:bookmarkStart w:id="0" w:name="_GoBack"/>
-      <w:bookmarkEnd w:id="0"/>
     </w:p>
     <w:sectPr>
-      <w:headerReference w:type="default" r:id="rId12"/>
+      <w:headerReference w:type="default" r:id="rId13"/>
       <w:pgSz w:w="11906" w:h="16838"/>
       <w:pgMar w:top="1417" w:right="1701" w:bottom="1417" w:left="1701" w:header="708" w:footer="708" w:gutter="0"/>
       <w:cols w:space="708"/>
@@ -312,6 +346,119 @@
 <file path=word/numbering.xml><?xml version="1.0" encoding="utf-8"?>
 <w:numbering xmlns:wpc="http://schemas.microsoft.com/office/word/2010/wordprocessingCanvas" xmlns:cx="http://schemas.microsoft.com/office/drawing/2014/chartex" xmlns:cx1="http://schemas.microsoft.com/office/drawing/2015/9/8/chartex" xmlns:mc="http://schemas.openxmlformats.org/markup-compatibility/2006" xmlns:o="urn:schemas-microsoft-com:office:office" xmlns:r="http://schemas.openxmlformats.org/officeDocument/2006/relationships" xmlns:m="http://schemas.openxmlformats.org/officeDocument/2006/math" xmlns:v="urn:schemas-microsoft-com:vml" xmlns:wp14="http://schemas.microsoft.com/office/word/2010/wordprocessingDrawing" xmlns:wp="http://schemas.openxmlformats.org/drawingml/2006/wordprocessingDrawing" xmlns:w10="urn:schemas-microsoft-com:office:word" xmlns:w="http://schemas.openxmlformats.org/wordprocessingml/2006/main" xmlns:w14="http://schemas.microsoft.com/office/word/2010/wordml" xmlns:w15="http://schemas.microsoft.com/office/word/2012/wordml" xmlns:w16se="http://schemas.microsoft.com/office/word/2015/wordml/symex" xmlns:wpg="http://schemas.microsoft.com/office/word/2010/wordprocessingGroup" xmlns:wpi="http://schemas.microsoft.com/office/word/2010/wordprocessingInk" xmlns:wne="http://schemas.microsoft.com/office/word/2006/wordml" xmlns:wps="http://schemas.microsoft.com/office/word/2010/wordprocessingShape" mc:Ignorable="w14 w15 w16se wp14">
   <w:abstractNum w:abstractNumId="0" w15:restartNumberingAfterBreak="0">
+    <w:nsid w:val="32A51579"/>
+    <w:multiLevelType w:val="hybridMultilevel"/>
+    <w:tmpl w:val="3B3AAC06"/>
+    <w:lvl w:ilvl="0" w:tplc="0C0A000B">
+      <w:start w:val="1"/>
+      <w:numFmt w:val="bullet"/>
+      <w:lvlText w:val=""/>
+      <w:lvlJc w:val="left"/>
+      <w:pPr>
+        <w:ind w:left="720" w:hanging="360"/>
+      </w:pPr>
+      <w:rPr>
+        <w:rFonts w:ascii="Wingdings" w:hAnsi="Wingdings" w:hint="default"/>
+      </w:rPr>
+    </w:lvl>
+    <w:lvl w:ilvl="1" w:tplc="0C0A0003" w:tentative="1">
+      <w:start w:val="1"/>
+      <w:numFmt w:val="bullet"/>
+      <w:lvlText w:val="o"/>
+      <w:lvlJc w:val="left"/>
+      <w:pPr>
+        <w:ind w:left="1440" w:hanging="360"/>
+      </w:pPr>
+      <w:rPr>
+        <w:rFonts w:ascii="Courier New" w:hAnsi="Courier New" w:cs="Courier New" w:hint="default"/>
+      </w:rPr>
+    </w:lvl>
+    <w:lvl w:ilvl="2" w:tplc="0C0A0005" w:tentative="1">
+      <w:start w:val="1"/>
+      <w:numFmt w:val="bullet"/>
+      <w:lvlText w:val=""/>
+      <w:lvlJc w:val="left"/>
+      <w:pPr>
+        <w:ind w:left="2160" w:hanging="360"/>
+      </w:pPr>
+      <w:rPr>
+        <w:rFonts w:ascii="Wingdings" w:hAnsi="Wingdings" w:hint="default"/>
+      </w:rPr>
+    </w:lvl>
+    <w:lvl w:ilvl="3" w:tplc="0C0A0001" w:tentative="1">
+      <w:start w:val="1"/>
+      <w:numFmt w:val="bullet"/>
+      <w:lvlText w:val=""/>
+      <w:lvlJc w:val="left"/>
+      <w:pPr>
+        <w:ind w:left="2880" w:hanging="360"/>
+      </w:pPr>
+      <w:rPr>
+        <w:rFonts w:ascii="Symbol" w:hAnsi="Symbol" w:hint="default"/>
+      </w:rPr>
+    </w:lvl>
+    <w:lvl w:ilvl="4" w:tplc="0C0A0003" w:tentative="1">
+      <w:start w:val="1"/>
+      <w:numFmt w:val="bullet"/>
+      <w:lvlText w:val="o"/>
+      <w:lvlJc w:val="left"/>
+      <w:pPr>
+        <w:ind w:left="3600" w:hanging="360"/>
+      </w:pPr>
+      <w:rPr>
+        <w:rFonts w:ascii="Courier New" w:hAnsi="Courier New" w:cs="Courier New" w:hint="default"/>
+      </w:rPr>
+    </w:lvl>
+    <w:lvl w:ilvl="5" w:tplc="0C0A0005" w:tentative="1">
+      <w:start w:val="1"/>
+      <w:numFmt w:val="bullet"/>
+      <w:lvlText w:val=""/>
+      <w:lvlJc w:val="left"/>
+      <w:pPr>
+        <w:ind w:left="4320" w:hanging="360"/>
+      </w:pPr>
+      <w:rPr>
+        <w:rFonts w:ascii="Wingdings" w:hAnsi="Wingdings" w:hint="default"/>
+      </w:rPr>
+    </w:lvl>
+    <w:lvl w:ilvl="6" w:tplc="0C0A0001" w:tentative="1">
+      <w:start w:val="1"/>
+      <w:numFmt w:val="bullet"/>
+      <w:lvlText w:val=""/>
+      <w:lvlJc w:val="left"/>
+      <w:pPr>
+        <w:ind w:left="5040" w:hanging="360"/>
+      </w:pPr>
+      <w:rPr>
+        <w:rFonts w:ascii="Symbol" w:hAnsi="Symbol" w:hint="default"/>
+      </w:rPr>
+    </w:lvl>
+    <w:lvl w:ilvl="7" w:tplc="0C0A0003" w:tentative="1">
+      <w:start w:val="1"/>
+      <w:numFmt w:val="bullet"/>
+      <w:lvlText w:val="o"/>
+      <w:lvlJc w:val="left"/>
+      <w:pPr>
+        <w:ind w:left="5760" w:hanging="360"/>
+      </w:pPr>
+      <w:rPr>
+        <w:rFonts w:ascii="Courier New" w:hAnsi="Courier New" w:cs="Courier New" w:hint="default"/>
+      </w:rPr>
+    </w:lvl>
+    <w:lvl w:ilvl="8" w:tplc="0C0A0005" w:tentative="1">
+      <w:start w:val="1"/>
+      <w:numFmt w:val="bullet"/>
+      <w:lvlText w:val=""/>
+      <w:lvlJc w:val="left"/>
+      <w:pPr>
+        <w:ind w:left="6480" w:hanging="360"/>
+      </w:pPr>
+      <w:rPr>
+        <w:rFonts w:ascii="Wingdings" w:hAnsi="Wingdings" w:hint="default"/>
+      </w:rPr>
+    </w:lvl>
+  </w:abstractNum>
+  <w:abstractNum w:abstractNumId="1" w15:restartNumberingAfterBreak="0">
     <w:nsid w:val="799643DC"/>
     <w:multiLevelType w:val="hybridMultilevel"/>
     <w:tmpl w:val="440AA80A"/>
@@ -425,6 +572,9 @@
     </w:lvl>
   </w:abstractNum>
   <w:num w:numId="1">
+    <w:abstractNumId w:val="1"/>
+  </w:num>
+  <w:num w:numId="2">
     <w:abstractNumId w:val="0"/>
   </w:num>
 </w:numbering>

</xml_diff>